<commit_message>
Updated regression and z-test HOs
</commit_message>
<xml_diff>
--- a/resources/class/HOs/InferenceConcepts.docx
+++ b/resources/class/HOs/InferenceConcepts.docx
@@ -48,7 +48,12 @@
     </w:p>
     <w:p>
       <w:r>
-        <w:t xml:space="preserve">Barrels designed to hold 200-gallons of gasoline were recently found in an abandoned warehouse. The contents of a random sample of 38 barrels were carefully measured to determine if the barrels had leaked a significant amount of gasoline. Assume that it is known that the actual content of the barrels has a standard deviation of 10 gallons. The results for the sample are found in</w:t>
+        <w:t xml:space="preserve">The Survey of Study Habits and Attitudes (SSHA) is a psychological test that measures the motivation, attitudes, and study habits of college students. Scores range from 0 to 200 and follow (approximately) a normal distribution, with a mean of 110 and a standard deviation of 20. The survey was given to 40 "non-traditional" students to test the hypothesiis that they had stronger study habits and greater motivation for school work.</w:t>
+      </w:r>
+    </w:p>
+    <w:p>
+      <w:r>
+        <w:t xml:space="preserve">The results of the study are in</w:t>
       </w:r>
       <w:r>
         <w:t xml:space="preserve"> </w:t>
@@ -58,14 +63,11 @@
           <w:rPr>
             <w:rStyle w:val="Link"/>
           </w:rPr>
-          <w:t xml:space="preserve">barrels.csv</w:t>
+          <w:t xml:space="preserve">SSHA.csv</w:t>
         </w:r>
       </w:hyperlink>
       <w:r>
-        <w:t xml:space="preserve"> </w:t>
-      </w:r>
-      <w:r>
-        <w:t xml:space="preserve">on the class webpage. Use results computed from the sample to determine, at the 10% level, if there is evidence that the barrels had leaked.</w:t>
+        <w:t xml:space="preserve">. Use these data to test the hypothesis at the 5% level.</w:t>
       </w:r>
     </w:p>
     <w:p>
@@ -164,7 +166,7 @@
         <w:rPr>
           <w:rStyle w:val="NormalTok"/>
         </w:rPr>
-        <w:t xml:space="preserve">brls &lt;-</w:t>
+        <w:t xml:space="preserve">d &lt;-</w:t>
       </w:r>
       <w:r>
         <w:rPr>
@@ -188,7 +190,7 @@
         <w:rPr>
           <w:rStyle w:val="StringTok"/>
         </w:rPr>
-        <w:t xml:space="preserve">"Barrels.csv"</w:t>
+        <w:t xml:space="preserve">"SSHA.csv"</w:t>
       </w:r>
       <w:r>
         <w:rPr>
@@ -221,7 +223,7 @@
         <w:rPr>
           <w:rStyle w:val="NormalTok"/>
         </w:rPr>
-        <w:t xml:space="preserve">(brls)</w:t>
+        <w:t xml:space="preserve">(d)</w:t>
       </w:r>
     </w:p>
     <w:p>
@@ -232,7 +234,7 @@
         <w:rPr>
           <w:rStyle w:val="VerbatimChar"/>
         </w:rPr>
-        <w:t xml:space="preserve">'data.frame':   38 obs. of  2 variables:</w:t>
+        <w:t xml:space="preserve">'data.frame':   40 obs. of  1 variable:</w:t>
       </w:r>
       <w:r>
         <w:br w:type="textWrapping"/>
@@ -241,16 +243,7 @@
         <w:rPr>
           <w:rStyle w:val="VerbatimChar"/>
         </w:rPr>
-        <w:t xml:space="preserve"> $ barrel  : int  1 2 3 4 5 6 7 8 9 10 ...</w:t>
-      </w:r>
-      <w:r>
-        <w:br w:type="textWrapping"/>
-      </w:r>
-      <w:r>
-        <w:rPr>
-          <w:rStyle w:val="VerbatimChar"/>
-        </w:rPr>
-        <w:t xml:space="preserve"> $ gasoline: num  183 197 192 200 190 ...</w:t>
+        <w:t xml:space="preserve"> $ score: int  113 131 108 72 124 129 125 100 141 117 ...</w:t>
       </w:r>
     </w:p>
     <w:p>
@@ -289,7 +282,7 @@
         <w:rPr>
           <w:rStyle w:val="NormalTok"/>
         </w:rPr>
-        <w:t xml:space="preserve">(~gasoline,</w:t>
+        <w:t xml:space="preserve">(~score,</w:t>
       </w:r>
       <w:r>
         <w:rPr>
@@ -301,7 +294,7 @@
         <w:rPr>
           <w:rStyle w:val="NormalTok"/>
         </w:rPr>
-        <w:t xml:space="preserve">brls,</w:t>
+        <w:t xml:space="preserve">d,</w:t>
       </w:r>
       <w:r>
         <w:rPr>
@@ -339,7 +332,7 @@
         <w:rPr>
           <w:rStyle w:val="VerbatimChar"/>
         </w:rPr>
-        <w:t xml:space="preserve">    38.0     38.0    197.7     10.6    178.8    189.5    199.3    204.4    223.4      0.0 </w:t>
+        <w:t xml:space="preserve">    40.0     40.0    121.1     24.8     72.0    106.8    125.0    138.0    180.0      0.0 </w:t>
       </w:r>
     </w:p>
     <w:p>
@@ -368,7 +361,7 @@
         <w:rPr>
           <w:rStyle w:val="NormalTok"/>
         </w:rPr>
-        <w:t xml:space="preserve">(~gasoline,</w:t>
+        <w:t xml:space="preserve">(~score,</w:t>
       </w:r>
       <w:r>
         <w:rPr>
@@ -380,7 +373,7 @@
         <w:rPr>
           <w:rStyle w:val="NormalTok"/>
         </w:rPr>
-        <w:t xml:space="preserve">brls,</w:t>
+        <w:t xml:space="preserve">d,</w:t>
       </w:r>
       <w:r>
         <w:rPr>
@@ -392,7 +385,7 @@
         <w:rPr>
           <w:rStyle w:val="StringTok"/>
         </w:rPr>
-        <w:t xml:space="preserve">"Gallons of Gasoline"</w:t>
+        <w:t xml:space="preserve">"SSHA Score"</w:t>
       </w:r>
       <w:r>
         <w:rPr>
@@ -475,7 +468,7 @@
         <w:rPr>
           <w:rStyle w:val="NormalTok"/>
         </w:rPr>
-        <w:t xml:space="preserve">( gas.z &lt;-</w:t>
+        <w:t xml:space="preserve">( z1 &lt;-</w:t>
       </w:r>
       <w:r>
         <w:rPr>
@@ -493,7 +486,7 @@
         <w:rPr>
           <w:rStyle w:val="NormalTok"/>
         </w:rPr>
-        <w:t xml:space="preserve">(brls$gasoline,</w:t>
+        <w:t xml:space="preserve">(d$score,</w:t>
       </w:r>
       <w:r>
         <w:rPr>
@@ -505,7 +498,7 @@
         <w:rPr>
           <w:rStyle w:val="DecValTok"/>
         </w:rPr>
-        <w:t xml:space="preserve">10</w:t>
+        <w:t xml:space="preserve">20</w:t>
       </w:r>
       <w:r>
         <w:rPr>
@@ -523,7 +516,7 @@
         <w:rPr>
           <w:rStyle w:val="DecValTok"/>
         </w:rPr>
-        <w:t xml:space="preserve">200</w:t>
+        <w:t xml:space="preserve">110</w:t>
       </w:r>
       <w:r>
         <w:rPr>
@@ -541,7 +534,7 @@
         <w:rPr>
           <w:rStyle w:val="StringTok"/>
         </w:rPr>
-        <w:t xml:space="preserve">"less"</w:t>
+        <w:t xml:space="preserve">"greater"</w:t>
       </w:r>
       <w:r>
         <w:rPr>
@@ -559,7 +552,7 @@
         <w:rPr>
           <w:rStyle w:val="FloatTok"/>
         </w:rPr>
-        <w:t xml:space="preserve">0.90</w:t>
+        <w:t xml:space="preserve">0.95</w:t>
       </w:r>
       <w:r>
         <w:rPr>
@@ -576,7 +569,7 @@
         <w:rPr>
           <w:rStyle w:val="VerbatimChar"/>
         </w:rPr>
-        <w:t xml:space="preserve">One Sample z-test with brls$gasoline </w:t>
+        <w:t xml:space="preserve">One Sample z-test with d$score </w:t>
       </w:r>
       <w:r>
         <w:br w:type="textWrapping"/>
@@ -585,7 +578,7 @@
         <w:rPr>
           <w:rStyle w:val="VerbatimChar"/>
         </w:rPr>
-        <w:t xml:space="preserve">z = -1.4243, n = 38.000, Std. Dev. = 10.000, Std. Dev. of the sample mean =</w:t>
+        <w:t xml:space="preserve">z = 3.5101, n = 40.000, Std. Dev. = 20.000, Std. Dev. of the sample mean =</w:t>
       </w:r>
       <w:r>
         <w:br w:type="textWrapping"/>
@@ -594,7 +587,7 @@
         <w:rPr>
           <w:rStyle w:val="VerbatimChar"/>
         </w:rPr>
-        <w:t xml:space="preserve">1.622, p-value = 0.07718</w:t>
+        <w:t xml:space="preserve">3.162, p-value = 0.0002239</w:t>
       </w:r>
       <w:r>
         <w:br w:type="textWrapping"/>
@@ -603,7 +596,7 @@
         <w:rPr>
           <w:rStyle w:val="VerbatimChar"/>
         </w:rPr>
-        <w:t xml:space="preserve">alternative hypothesis: true mean is less than 200 </w:t>
+        <w:t xml:space="preserve">alternative hypothesis: true mean is greater than 110 </w:t>
       </w:r>
       <w:r>
         <w:br w:type="textWrapping"/>
@@ -612,7 +605,7 @@
         <w:rPr>
           <w:rStyle w:val="VerbatimChar"/>
         </w:rPr>
-        <w:t xml:space="preserve">90 percent confidence interval:</w:t>
+        <w:t xml:space="preserve">95 percent confidence interval:</w:t>
       </w:r>
       <w:r>
         <w:br w:type="textWrapping"/>
@@ -621,7 +614,7 @@
         <w:rPr>
           <w:rStyle w:val="VerbatimChar"/>
         </w:rPr>
-        <w:t xml:space="preserve">     -Inf 199.7684 </w:t>
+        <w:t xml:space="preserve"> 115.8985      Inf </w:t>
       </w:r>
       <w:r>
         <w:br w:type="textWrapping"/>
@@ -639,7 +632,7 @@
         <w:rPr>
           <w:rStyle w:val="VerbatimChar"/>
         </w:rPr>
-        <w:t xml:space="preserve">mean of brls$gasoline </w:t>
+        <w:t xml:space="preserve">mean of d$score </w:t>
       </w:r>
       <w:r>
         <w:br w:type="textWrapping"/>
@@ -648,7 +641,7 @@
         <w:rPr>
           <w:rStyle w:val="VerbatimChar"/>
         </w:rPr>
-        <w:t xml:space="preserve">             197.6895 </w:t>
+        <w:t xml:space="preserve">          121.1 </w:t>
       </w:r>
     </w:p>
     <w:p>
@@ -677,7 +670,7 @@
         <w:rPr>
           <w:rStyle w:val="NormalTok"/>
         </w:rPr>
-        <w:t xml:space="preserve">(gas.z)</w:t>
+        <w:t xml:space="preserve">(z1)</w:t>
       </w:r>
     </w:p>
     <w:p>
@@ -817,7 +810,7 @@
     </w:lvl>
   </w:abstractNum>
   <w:abstractNum w:abstractNumId="990">
-    <w:nsid w:val="4d023aea"/>
+    <w:nsid w:val="61e9425a"/>
     <w:multiLevelType w:val="multilevel"/>
     <w:lvl w:ilvl="0">
       <w:numFmt w:val="bullet"/>

</xml_diff>

<commit_message>
Updated ttests HO and added new videos
</commit_message>
<xml_diff>
--- a/resources/class/HOs/InferenceConcepts.docx
+++ b/resources/class/HOs/InferenceConcepts.docx
@@ -48,7 +48,24 @@
     </w:p>
     <w:p>
       <w:r>
-        <w:t xml:space="preserve">The Survey of Study Habits and Attitudes (SSHA) is a psychological test that measures the motivation, attitudes, and study habits of college students. Scores range from 0 to 200 and follow (approximately) a normal distribution, with a mean of 110 and a standard deviation of 20. The survey was given to 40 "non-traditional" students to test the hypothesiis that they had stronger study habits and greater motivation for school work.</w:t>
+        <w:t xml:space="preserve">The</w:t>
+      </w:r>
+      <w:r>
+        <w:t xml:space="preserve"> </w:t>
+      </w:r>
+      <w:hyperlink r:id="rId22">
+        <w:r>
+          <w:rPr>
+            <w:rStyle w:val="Link"/>
+          </w:rPr>
+          <w:t xml:space="preserve">Survey of Study Habits and Attitudes (SSHA)</w:t>
+        </w:r>
+      </w:hyperlink>
+      <w:r>
+        <w:t xml:space="preserve"> </w:t>
+      </w:r>
+      <w:r>
+        <w:t xml:space="preserve">was a psychological test that measures the motivation, attitudes, and study habits of college students. Scores range from 0 to 200 and follow (approximately) a normal distribution, with a mean of 110 and a standard deviation of 20. The survey was given to 40 "non-traditional" students to test the hypothesiis that they had stronger study habits and greater motivation for school work.</w:t>
       </w:r>
     </w:p>
     <w:p>
@@ -58,7 +75,7 @@
       <w:r>
         <w:t xml:space="preserve"> </w:t>
       </w:r>
-      <w:hyperlink r:id="rId22">
+      <w:hyperlink r:id="rId23">
         <w:r>
           <w:rPr>
             <w:rStyle w:val="Link"/>
@@ -74,8 +91,8 @@
       <w:pPr>
         <w:pStyle w:val="Heading2"/>
       </w:pPr>
-      <w:bookmarkStart w:id="23" w:name="getting-the-data"/>
-      <w:bookmarkEnd w:id="23"/>
+      <w:bookmarkStart w:id="24" w:name="getting-the-data"/>
+      <w:bookmarkEnd w:id="24"/>
       <w:r>
         <w:t xml:space="preserve">Getting the Data</w:t>
       </w:r>
@@ -250,8 +267,8 @@
       <w:pPr>
         <w:pStyle w:val="Heading2"/>
       </w:pPr>
-      <w:bookmarkStart w:id="24" w:name="quick-eda"/>
-      <w:bookmarkEnd w:id="24"/>
+      <w:bookmarkStart w:id="25" w:name="quick-eda"/>
+      <w:bookmarkEnd w:id="25"/>
       <w:r>
         <w:t xml:space="preserve">Quick EDA</w:t>
       </w:r>
@@ -411,7 +428,7 @@
                     </pic:cNvPicPr>
                   </pic:nvPicPr>
                   <pic:blipFill>
-                    <a:blip r:embed="rId25"/>
+                    <a:blip r:embed="rId26"/>
                     <a:stretch>
                       <a:fillRect/>
                     </a:stretch>
@@ -442,8 +459,8 @@
       <w:pPr>
         <w:pStyle w:val="Heading2"/>
       </w:pPr>
-      <w:bookmarkStart w:id="26" w:name="sample-z-test"/>
-      <w:bookmarkEnd w:id="26"/>
+      <w:bookmarkStart w:id="27" w:name="sample-z-test"/>
+      <w:bookmarkEnd w:id="27"/>
       <w:r>
         <w:t xml:space="preserve">1-Sample Z-test</w:t>
       </w:r>
@@ -690,7 +707,7 @@
                     </pic:cNvPicPr>
                   </pic:nvPicPr>
                   <pic:blipFill>
-                    <a:blip r:embed="rId27"/>
+                    <a:blip r:embed="rId28"/>
                     <a:stretch>
                       <a:fillRect/>
                     </a:stretch>
@@ -810,7 +827,7 @@
     </w:lvl>
   </w:abstractNum>
   <w:abstractNum w:abstractNumId="990">
-    <w:nsid w:val="61e9425a"/>
+    <w:nsid w:val="ea3f9762"/>
     <w:multiLevelType w:val="multilevel"/>
     <w:lvl w:ilvl="0">
       <w:numFmt w:val="bullet"/>

</xml_diff>